<commit_message>
updated links with new projects
</commit_message>
<xml_diff>
--- a/assets/BRIANNA THOMAS resume 2025.docx
+++ b/assets/BRIANNA THOMAS resume 2025.docx
@@ -1,6 +1,6 @@
 
 <file path=word/document.xml><?xml version="1.0" encoding="utf-8"?>
-<w:document xmlns:wpc="http://schemas.microsoft.com/office/word/2010/wordprocessingCanvas" xmlns:mo="http://schemas.microsoft.com/office/mac/office/2008/main" xmlns:mc="http://schemas.openxmlformats.org/markup-compatibility/2006" xmlns:mv="urn:schemas-microsoft-com:mac:vml" xmlns:o="urn:schemas-microsoft-com:office:office" xmlns:r="http://schemas.openxmlformats.org/officeDocument/2006/relationships" xmlns:m="http://schemas.openxmlformats.org/officeDocument/2006/math" xmlns:v="urn:schemas-microsoft-com:vml" xmlns:wp14="http://schemas.microsoft.com/office/word/2010/wordprocessingDrawing" xmlns:wp="http://schemas.openxmlformats.org/drawingml/2006/wordprocessingDrawing" xmlns:w10="urn:schemas-microsoft-com:office:word" xmlns:w="http://schemas.openxmlformats.org/wordprocessingml/2006/main" xmlns:w14="http://schemas.microsoft.com/office/word/2010/wordml" xmlns:w15="http://schemas.microsoft.com/office/word/2012/wordml" xmlns:wpg="http://schemas.microsoft.com/office/word/2010/wordprocessingGroup" xmlns:wpi="http://schemas.microsoft.com/office/word/2010/wordprocessingInk" xmlns:wne="http://schemas.microsoft.com/office/word/2006/wordml" xmlns:wps="http://schemas.microsoft.com/office/word/2010/wordprocessingShape" mc:Ignorable="w14 w15 wp14">
+<w:document xmlns:wpc="http://schemas.microsoft.com/office/word/2010/wordprocessingCanvas" xmlns:cx="http://schemas.microsoft.com/office/drawing/2014/chartex" xmlns:cx1="http://schemas.microsoft.com/office/drawing/2015/9/8/chartex" xmlns:cx2="http://schemas.microsoft.com/office/drawing/2015/10/21/chartex" xmlns:cx3="http://schemas.microsoft.com/office/drawing/2016/5/9/chartex" xmlns:cx4="http://schemas.microsoft.com/office/drawing/2016/5/10/chartex" xmlns:cx5="http://schemas.microsoft.com/office/drawing/2016/5/11/chartex" xmlns:cx6="http://schemas.microsoft.com/office/drawing/2016/5/12/chartex" xmlns:cx7="http://schemas.microsoft.com/office/drawing/2016/5/13/chartex" xmlns:cx8="http://schemas.microsoft.com/office/drawing/2016/5/14/chartex" xmlns:mc="http://schemas.openxmlformats.org/markup-compatibility/2006" xmlns:aink="http://schemas.microsoft.com/office/drawing/2016/ink" xmlns:am3d="http://schemas.microsoft.com/office/drawing/2017/model3d" xmlns:o="urn:schemas-microsoft-com:office:office" xmlns:oel="http://schemas.microsoft.com/office/2019/extlst" xmlns:r="http://schemas.openxmlformats.org/officeDocument/2006/relationships" xmlns:m="http://schemas.openxmlformats.org/officeDocument/2006/math" xmlns:v="urn:schemas-microsoft-com:vml" xmlns:wp14="http://schemas.microsoft.com/office/word/2010/wordprocessingDrawing" xmlns:wp="http://schemas.openxmlformats.org/drawingml/2006/wordprocessingDrawing" xmlns:w10="urn:schemas-microsoft-com:office:word" xmlns:w="http://schemas.openxmlformats.org/wordprocessingml/2006/main" xmlns:w14="http://schemas.microsoft.com/office/word/2010/wordml" xmlns:w15="http://schemas.microsoft.com/office/word/2012/wordml" xmlns:w16cex="http://schemas.microsoft.com/office/word/2018/wordml/cex" xmlns:w16cid="http://schemas.microsoft.com/office/word/2016/wordml/cid" xmlns:w16="http://schemas.microsoft.com/office/word/2018/wordml" xmlns:w16du="http://schemas.microsoft.com/office/word/2023/wordml/word16du" xmlns:w16sdtdh="http://schemas.microsoft.com/office/word/2020/wordml/sdtdatahash" xmlns:w16sdtfl="http://schemas.microsoft.com/office/word/2024/wordml/sdtformatlock" xmlns:w16se="http://schemas.microsoft.com/office/word/2015/wordml/symex" xmlns:wpg="http://schemas.microsoft.com/office/word/2010/wordprocessingGroup" xmlns:wpi="http://schemas.microsoft.com/office/word/2010/wordprocessingInk" xmlns:wne="http://schemas.microsoft.com/office/word/2006/wordml" xmlns:wps="http://schemas.microsoft.com/office/word/2010/wordprocessingShape" mc:Ignorable="w14 w15 w16se w16cid w16 w16cex w16sdtdh w16sdtfl w16du wp14">
   <w:body>
     <w:tbl>
       <w:tblPr>
@@ -38,7 +38,6 @@
                 <w:rFonts w:ascii="Times New Roman" w:hAnsi="Times New Roman" w:cs="Times New Roman"/>
               </w:rPr>
             </w:pPr>
-            <w:bookmarkStart w:id="0" w:name="_GoBack"/>
             <w:r>
               <w:rPr>
                 <w:rFonts w:ascii="Georgia" w:hAnsi="Georgia" w:cs="Times New Roman"/>
@@ -59,31 +58,6 @@
               </w:rPr>
               <w:t xml:space="preserve">THOMAS </w:t>
             </w:r>
-          </w:p>
-          <w:p>
-            <w:pPr>
-              <w:spacing w:before="100" w:beforeAutospacing="1" w:after="100" w:afterAutospacing="1"/>
-              <w:rPr>
-                <w:rFonts w:ascii="Times New Roman" w:hAnsi="Times New Roman" w:cs="Times New Roman"/>
-              </w:rPr>
-            </w:pPr>
-            <w:r>
-              <w:rPr>
-                <w:rFonts w:ascii="Calibri" w:hAnsi="Calibri" w:cs="Times New Roman"/>
-                <w:color w:val="565656"/>
-                <w:sz w:val="22"/>
-                <w:szCs w:val="22"/>
-              </w:rPr>
-              <w:t xml:space="preserve">10 Union St, Coventry, Rhode Island 02816 </w:t>
-            </w:r>
-          </w:p>
-          <w:p>
-            <w:pPr>
-              <w:spacing w:before="100" w:beforeAutospacing="1" w:after="100" w:afterAutospacing="1"/>
-              <w:rPr>
-                <w:rFonts w:ascii="Times New Roman" w:hAnsi="Times New Roman" w:cs="Times New Roman"/>
-              </w:rPr>
-            </w:pPr>
             <w:r>
               <w:rPr>
                 <w:rFonts w:ascii="Calibri" w:hAnsi="Calibri" w:cs="Times New Roman"/>
@@ -93,7 +67,7 @@
                 <w:sz w:val="22"/>
                 <w:szCs w:val="22"/>
               </w:rPr>
-              <w:t xml:space="preserve">b.thomas1996@yahoo.com · 401-301-7027 </w:t>
+              <w:t xml:space="preserve"> </w:t>
             </w:r>
           </w:p>
         </w:tc>
@@ -589,7 +563,6 @@
                 <w:sz w:val="26"/>
                 <w:szCs w:val="26"/>
               </w:rPr>
-              <w:lastRenderedPageBreak/>
               <w:t xml:space="preserve">CREW MEMBER, </w:t>
             </w:r>
             <w:r>
@@ -616,7 +589,17 @@
                 <w:sz w:val="22"/>
                 <w:szCs w:val="22"/>
               </w:rPr>
-              <w:t xml:space="preserve">Consistently provided friendly guest service. Promptly and empathetically handled guest concerns and complaints. Operated the drive through window and sales register quickly and efficiently. Prepared quality products while maintaining proper food safety practices, portion control, and presentation within service goal time. </w:t>
+              <w:t xml:space="preserve">Consistently provided friendly guest service. Promptly and empathetically handled guest concerns and complaints. Operated the drive through window and sales register quickly and efficiently. Prepared </w:t>
+            </w:r>
+            <w:r>
+              <w:rPr>
+                <w:rFonts w:ascii="Calibri" w:hAnsi="Calibri" w:cs="Times New Roman"/>
+                <w:color w:val="565656"/>
+                <w:sz w:val="22"/>
+                <w:szCs w:val="22"/>
+              </w:rPr>
+              <w:lastRenderedPageBreak/>
+              <w:t xml:space="preserve">quality products while maintaining proper food safety practices, portion control, and presentation within service goal time. </w:t>
             </w:r>
           </w:p>
           <w:p>
@@ -759,7 +742,6 @@
         </w:tc>
       </w:tr>
     </w:tbl>
-    <w:bookmarkEnd w:id="0"/>
     <w:p>
       <w:pPr>
         <w:rPr>
@@ -1148,6 +1130,7 @@
           <w:sz w:val="22"/>
           <w:szCs w:val="22"/>
         </w:rPr>
+        <w:lastRenderedPageBreak/>
         <w:t xml:space="preserve">Advanced PBSA Certified </w:t>
       </w:r>
     </w:p>
@@ -1273,8 +1256,8 @@
 </file>
 
 <file path=word/numbering.xml><?xml version="1.0" encoding="utf-8"?>
-<w:numbering xmlns:wpc="http://schemas.microsoft.com/office/word/2010/wordprocessingCanvas" xmlns:mo="http://schemas.microsoft.com/office/mac/office/2008/main" xmlns:mc="http://schemas.openxmlformats.org/markup-compatibility/2006" xmlns:mv="urn:schemas-microsoft-com:mac:vml" xmlns:o="urn:schemas-microsoft-com:office:office" xmlns:r="http://schemas.openxmlformats.org/officeDocument/2006/relationships" xmlns:m="http://schemas.openxmlformats.org/officeDocument/2006/math" xmlns:v="urn:schemas-microsoft-com:vml" xmlns:wp14="http://schemas.microsoft.com/office/word/2010/wordprocessingDrawing" xmlns:wp="http://schemas.openxmlformats.org/drawingml/2006/wordprocessingDrawing" xmlns:w10="urn:schemas-microsoft-com:office:word" xmlns:w="http://schemas.openxmlformats.org/wordprocessingml/2006/main" xmlns:w14="http://schemas.microsoft.com/office/word/2010/wordml" xmlns:w15="http://schemas.microsoft.com/office/word/2012/wordml" xmlns:wpg="http://schemas.microsoft.com/office/word/2010/wordprocessingGroup" xmlns:wpi="http://schemas.microsoft.com/office/word/2010/wordprocessingInk" xmlns:wne="http://schemas.microsoft.com/office/word/2006/wordml" xmlns:wps="http://schemas.microsoft.com/office/word/2010/wordprocessingShape" mc:Ignorable="w14 w15 wp14">
-  <w:abstractNum w:abstractNumId="0">
+<w:numbering xmlns:wpc="http://schemas.microsoft.com/office/word/2010/wordprocessingCanvas" xmlns:cx="http://schemas.microsoft.com/office/drawing/2014/chartex" xmlns:cx1="http://schemas.microsoft.com/office/drawing/2015/9/8/chartex" xmlns:cx2="http://schemas.microsoft.com/office/drawing/2015/10/21/chartex" xmlns:cx3="http://schemas.microsoft.com/office/drawing/2016/5/9/chartex" xmlns:cx4="http://schemas.microsoft.com/office/drawing/2016/5/10/chartex" xmlns:cx5="http://schemas.microsoft.com/office/drawing/2016/5/11/chartex" xmlns:cx6="http://schemas.microsoft.com/office/drawing/2016/5/12/chartex" xmlns:cx7="http://schemas.microsoft.com/office/drawing/2016/5/13/chartex" xmlns:cx8="http://schemas.microsoft.com/office/drawing/2016/5/14/chartex" xmlns:mc="http://schemas.openxmlformats.org/markup-compatibility/2006" xmlns:aink="http://schemas.microsoft.com/office/drawing/2016/ink" xmlns:am3d="http://schemas.microsoft.com/office/drawing/2017/model3d" xmlns:o="urn:schemas-microsoft-com:office:office" xmlns:oel="http://schemas.microsoft.com/office/2019/extlst" xmlns:r="http://schemas.openxmlformats.org/officeDocument/2006/relationships" xmlns:m="http://schemas.openxmlformats.org/officeDocument/2006/math" xmlns:v="urn:schemas-microsoft-com:vml" xmlns:wp14="http://schemas.microsoft.com/office/word/2010/wordprocessingDrawing" xmlns:wp="http://schemas.openxmlformats.org/drawingml/2006/wordprocessingDrawing" xmlns:w10="urn:schemas-microsoft-com:office:word" xmlns:w="http://schemas.openxmlformats.org/wordprocessingml/2006/main" xmlns:w14="http://schemas.microsoft.com/office/word/2010/wordml" xmlns:w15="http://schemas.microsoft.com/office/word/2012/wordml" xmlns:w16cex="http://schemas.microsoft.com/office/word/2018/wordml/cex" xmlns:w16cid="http://schemas.microsoft.com/office/word/2016/wordml/cid" xmlns:w16="http://schemas.microsoft.com/office/word/2018/wordml" xmlns:w16du="http://schemas.microsoft.com/office/word/2023/wordml/word16du" xmlns:w16sdtdh="http://schemas.microsoft.com/office/word/2020/wordml/sdtdatahash" xmlns:w16sdtfl="http://schemas.microsoft.com/office/word/2024/wordml/sdtformatlock" xmlns:w16se="http://schemas.microsoft.com/office/word/2015/wordml/symex" xmlns:wpg="http://schemas.microsoft.com/office/word/2010/wordprocessingGroup" xmlns:wpi="http://schemas.microsoft.com/office/word/2010/wordprocessingInk" xmlns:wne="http://schemas.microsoft.com/office/word/2006/wordml" xmlns:wps="http://schemas.microsoft.com/office/word/2010/wordprocessingShape" mc:Ignorable="w14 w15 w16se w16cid w16 w16cex w16sdtdh w16sdtfl w16du wp14">
+  <w:abstractNum w:abstractNumId="0" w15:restartNumberingAfterBreak="0">
     <w:nsid w:val="2F297689"/>
     <w:multiLevelType w:val="multilevel"/>
     <w:tmpl w:val="8C8695A6"/>
@@ -1423,7 +1406,7 @@
       </w:rPr>
     </w:lvl>
   </w:abstractNum>
-  <w:abstractNum w:abstractNumId="1">
+  <w:abstractNum w:abstractNumId="1" w15:restartNumberingAfterBreak="0">
     <w:nsid w:val="6A691306"/>
     <w:multiLevelType w:val="multilevel"/>
     <w:tmpl w:val="267E0F86"/>
@@ -1572,21 +1555,21 @@
       </w:rPr>
     </w:lvl>
   </w:abstractNum>
-  <w:num w:numId="1">
+  <w:num w:numId="1" w16cid:durableId="220748734">
     <w:abstractNumId w:val="0"/>
   </w:num>
-  <w:num w:numId="2">
+  <w:num w:numId="2" w16cid:durableId="1558739850">
     <w:abstractNumId w:val="1"/>
   </w:num>
 </w:numbering>
 </file>
 
 <file path=word/styles.xml><?xml version="1.0" encoding="utf-8"?>
-<w:styles xmlns:mc="http://schemas.openxmlformats.org/markup-compatibility/2006" xmlns:r="http://schemas.openxmlformats.org/officeDocument/2006/relationships" xmlns:w="http://schemas.openxmlformats.org/wordprocessingml/2006/main" xmlns:w14="http://schemas.microsoft.com/office/word/2010/wordml" xmlns:w15="http://schemas.microsoft.com/office/word/2012/wordml" mc:Ignorable="w14 w15">
+<w:styles xmlns:mc="http://schemas.openxmlformats.org/markup-compatibility/2006" xmlns:r="http://schemas.openxmlformats.org/officeDocument/2006/relationships" xmlns:w="http://schemas.openxmlformats.org/wordprocessingml/2006/main" xmlns:w14="http://schemas.microsoft.com/office/word/2010/wordml" xmlns:w15="http://schemas.microsoft.com/office/word/2012/wordml" xmlns:w16cex="http://schemas.microsoft.com/office/word/2018/wordml/cex" xmlns:w16cid="http://schemas.microsoft.com/office/word/2016/wordml/cid" xmlns:w16="http://schemas.microsoft.com/office/word/2018/wordml" xmlns:w16du="http://schemas.microsoft.com/office/word/2023/wordml/word16du" xmlns:w16sdtdh="http://schemas.microsoft.com/office/word/2020/wordml/sdtdatahash" xmlns:w16sdtfl="http://schemas.microsoft.com/office/word/2024/wordml/sdtformatlock" xmlns:w16se="http://schemas.microsoft.com/office/word/2015/wordml/symex" mc:Ignorable="w14 w15 w16se w16cid w16 w16cex w16sdtdh w16sdtfl w16du">
   <w:docDefaults>
     <w:rPrDefault>
       <w:rPr>
-        <w:rFonts w:asciiTheme="minorHAnsi" w:eastAsiaTheme="minorHAnsi" w:hAnsiTheme="minorHAnsi" w:cstheme="minorBidi"/>
+        <w:rFonts w:asciiTheme="minorHAnsi" w:eastAsiaTheme="minorEastAsia" w:hAnsiTheme="minorHAnsi" w:cstheme="minorBidi"/>
         <w:sz w:val="24"/>
         <w:szCs w:val="24"/>
         <w:lang w:val="en-US" w:eastAsia="en-US" w:bidi="ar-SA"/>
@@ -1594,7 +1577,7 @@
     </w:rPrDefault>
     <w:pPrDefault/>
   </w:docDefaults>
-  <w:latentStyles w:defLockedState="0" w:defUIPriority="99" w:defSemiHidden="0" w:defUnhideWhenUsed="0" w:defQFormat="0" w:count="382">
+  <w:latentStyles w:defLockedState="0" w:defUIPriority="99" w:defSemiHidden="0" w:defUnhideWhenUsed="0" w:defQFormat="0" w:count="376">
     <w:lsdException w:name="Normal" w:uiPriority="0" w:qFormat="1"/>
     <w:lsdException w:name="heading 1" w:uiPriority="9" w:qFormat="1"/>
     <w:lsdException w:name="heading 2" w:semiHidden="1" w:uiPriority="9" w:unhideWhenUsed="1" w:qFormat="1"/>
@@ -1751,15 +1734,6 @@
     <w:lsdException w:name="Balloon Text" w:semiHidden="1" w:unhideWhenUsed="1"/>
     <w:lsdException w:name="Table Grid" w:uiPriority="39"/>
     <w:lsdException w:name="Table Theme" w:semiHidden="1" w:unhideWhenUsed="1"/>
-    <w:lsdException w:name="Note Level 1" w:semiHidden="1" w:unhideWhenUsed="1"/>
-    <w:lsdException w:name="Note Level 2" w:semiHidden="1" w:unhideWhenUsed="1"/>
-    <w:lsdException w:name="Note Level 3" w:semiHidden="1" w:unhideWhenUsed="1"/>
-    <w:lsdException w:name="Note Level 4" w:semiHidden="1" w:unhideWhenUsed="1"/>
-    <w:lsdException w:name="Note Level 5" w:semiHidden="1" w:unhideWhenUsed="1"/>
-    <w:lsdException w:name="Note Level 6" w:semiHidden="1" w:unhideWhenUsed="1"/>
-    <w:lsdException w:name="Note Level 7" w:semiHidden="1" w:unhideWhenUsed="1"/>
-    <w:lsdException w:name="Note Level 8" w:semiHidden="1" w:unhideWhenUsed="1"/>
-    <w:lsdException w:name="Note Level 9" w:semiHidden="1" w:unhideWhenUsed="1"/>
     <w:lsdException w:name="Placeholder Text" w:semiHidden="1"/>
     <w:lsdException w:name="No Spacing" w:uiPriority="1" w:qFormat="1"/>
     <w:lsdException w:name="Light Shading" w:uiPriority="60"/>

</xml_diff>